<commit_message>
prism.js added to main folder
</commit_message>
<xml_diff>
--- a/varsConst.docx
+++ b/varsConst.docx
@@ -132,7 +132,17 @@
           <w:szCs w:val="20"/>
           <w:lang w:eastAsia="pt-PT"/>
         </w:rPr>
-        <w:t xml:space="preserve">ROUP 14 – P7 </w:t>
+        <w:t>ROUP 14 – P7</w:t>
+      </w:r>
+      <w:r>
+        <w:rPr>
+          <w:rFonts w:ascii="Courier New" w:eastAsia="Times New Roman" w:hAnsi="Courier New" w:cs="Courier New"/>
+          <w:color w:val="98AFFF"/>
+          <w:sz w:val="20"/>
+          <w:szCs w:val="20"/>
+          <w:lang w:eastAsia="pt-PT"/>
+        </w:rPr>
+        <w:t>S</w:t>
       </w:r>
     </w:p>
     <w:p>
@@ -835,21 +845,7 @@
           <w:color w:val="FF79C6"/>
           <w:lang w:val="en-US"/>
         </w:rPr>
-        <w:t>f</w:t>
-      </w:r>
-      <w:r>
-        <w:rPr>
-          <w:color w:val="FF79C6"/>
-          <w:lang w:val="en-US"/>
-        </w:rPr>
-        <w:t>unction</w:t>
-      </w:r>
-      <w:r>
-        <w:rPr>
-          <w:color w:val="FF79C6"/>
-          <w:lang w:val="en-US"/>
-        </w:rPr>
-        <w:t xml:space="preserve"> </w:t>
+        <w:t xml:space="preserve">function </w:t>
       </w:r>
       <w:r>
         <w:rPr>
@@ -976,28 +972,14 @@
           <w:color w:val="F8F8F2"/>
           <w:lang w:val="en-US"/>
         </w:rPr>
-        <w:t>&gt;</w:t>
+        <w:t xml:space="preserve">&gt; </w:t>
       </w:r>
       <w:r>
         <w:rPr>
           <w:color w:val="F8F8F2"/>
           <w:lang w:val="en-US"/>
         </w:rPr>
-        <w:t xml:space="preserve"> </w:t>
-      </w:r>
-      <w:r>
-        <w:rPr>
-          <w:color w:val="F8F8F2"/>
-          <w:lang w:val="en-US"/>
-        </w:rPr>
-        <w:t xml:space="preserve">upordown = 1 or -1 for top or bottom </w:t>
-      </w:r>
-      <w:r>
-        <w:rPr>
-          <w:color w:val="F8F8F2"/>
-          <w:lang w:val="en-US"/>
-        </w:rPr>
-        <w:t>prism</w:t>
+        <w:t>upordown = 1 or -1 for top or bottom prism</w:t>
       </w:r>
       <w:r>
         <w:rPr>
@@ -1280,27 +1262,7 @@
           <w:szCs w:val="20"/>
           <w:lang w:val="en-US" w:eastAsia="pt-PT"/>
         </w:rPr>
-        <w:t xml:space="preserve">&gt; how much the thank needs to move in the </w:t>
-      </w:r>
-      <w:r>
-        <w:rPr>
-          <w:rFonts w:ascii="Courier New" w:eastAsia="Times New Roman" w:hAnsi="Courier New" w:cs="Courier New"/>
-          <w:color w:val="F8F8F2"/>
-          <w:sz w:val="20"/>
-          <w:szCs w:val="20"/>
-          <w:lang w:val="en-US" w:eastAsia="pt-PT"/>
-        </w:rPr>
-        <w:t>y</w:t>
-      </w:r>
-      <w:r>
-        <w:rPr>
-          <w:rFonts w:ascii="Courier New" w:eastAsia="Times New Roman" w:hAnsi="Courier New" w:cs="Courier New"/>
-          <w:color w:val="F8F8F2"/>
-          <w:sz w:val="20"/>
-          <w:szCs w:val="20"/>
-          <w:lang w:val="en-US" w:eastAsia="pt-PT"/>
-        </w:rPr>
-        <w:t xml:space="preserve"> axis.</w:t>
+        <w:t>&gt; how much the thank needs to move in the y axis.</w:t>
       </w:r>
       <w:r>
         <w:rPr>
@@ -1357,6 +1319,7 @@
       <w:pPr>
         <w:pStyle w:val="HTMLpr-formatado"/>
         <w:shd w:val="clear" w:color="auto" w:fill="282A36"/>
+        <w:ind w:left="1832" w:hanging="1832"/>
         <w:rPr>
           <w:color w:val="F8F8F2"/>
           <w:lang w:val="en-US"/>
@@ -1484,49 +1447,7 @@
           <w:color w:val="F8F8F2"/>
           <w:lang w:val="en-US"/>
         </w:rPr>
-        <w:t xml:space="preserve">&gt; </w:t>
-      </w:r>
-      <w:r>
-        <w:rPr>
-          <w:color w:val="F8F8F2"/>
-          <w:lang w:val="en-US"/>
-        </w:rPr>
-        <w:t>rightorleft</w:t>
-      </w:r>
-      <w:r>
-        <w:rPr>
-          <w:color w:val="F8F8F2"/>
-          <w:lang w:val="en-US"/>
-        </w:rPr>
-        <w:t xml:space="preserve"> 1 or -1 </w:t>
-      </w:r>
-      <w:r>
-        <w:rPr>
-          <w:color w:val="F8F8F2"/>
-          <w:lang w:val="en-US"/>
-        </w:rPr>
-        <w:t xml:space="preserve">right </w:t>
-      </w:r>
-      <w:r>
-        <w:rPr>
-          <w:color w:val="F8F8F2"/>
-          <w:lang w:val="en-US"/>
-        </w:rPr>
-        <w:t xml:space="preserve">or </w:t>
-      </w:r>
-      <w:r>
-        <w:rPr>
-          <w:color w:val="F8F8F2"/>
-          <w:lang w:val="en-US"/>
-        </w:rPr>
-        <w:t>left flattened cubes</w:t>
-      </w:r>
-      <w:r>
-        <w:rPr>
-          <w:color w:val="F8F8F2"/>
-          <w:lang w:val="en-US"/>
-        </w:rPr>
-        <w:t>.</w:t>
+        <w:t>&gt; rightorleft 1 or -1 right or left flattened cubes.</w:t>
       </w:r>
     </w:p>
     <w:p>
@@ -2163,6 +2084,86 @@
           <w:szCs w:val="20"/>
           <w:lang w:val="en-US" w:eastAsia="pt-PT"/>
         </w:rPr>
+        <w:t>.</w:t>
+      </w:r>
+      <w:r>
+        <w:rPr>
+          <w:rFonts w:ascii="Courier New" w:eastAsia="Times New Roman" w:hAnsi="Courier New" w:cs="Courier New"/>
+          <w:color w:val="F8F8F2"/>
+          <w:sz w:val="20"/>
+          <w:szCs w:val="20"/>
+          <w:lang w:val="en-US" w:eastAsia="pt-PT"/>
+        </w:rPr>
+        <w:br/>
+      </w:r>
+      <w:r>
+        <w:rPr>
+          <w:rFonts w:ascii="Courier New" w:eastAsia="Times New Roman" w:hAnsi="Courier New" w:cs="Courier New"/>
+          <w:color w:val="98AFFF"/>
+          <w:sz w:val="20"/>
+          <w:szCs w:val="20"/>
+          <w:lang w:val="en-US" w:eastAsia="pt-PT"/>
+        </w:rPr>
+        <w:t>// CABIN</w:t>
+      </w:r>
+      <w:r>
+        <w:rPr>
+          <w:rFonts w:ascii="Courier New" w:eastAsia="Times New Roman" w:hAnsi="Courier New" w:cs="Courier New"/>
+          <w:color w:val="98AFFF"/>
+          <w:sz w:val="20"/>
+          <w:szCs w:val="20"/>
+          <w:lang w:val="en-US" w:eastAsia="pt-PT"/>
+        </w:rPr>
+        <w:t>/TOP CYLINDER</w:t>
+      </w:r>
+      <w:r>
+        <w:rPr>
+          <w:rFonts w:ascii="Courier New" w:eastAsia="Times New Roman" w:hAnsi="Courier New" w:cs="Courier New"/>
+          <w:color w:val="98AFFF"/>
+          <w:sz w:val="20"/>
+          <w:szCs w:val="20"/>
+          <w:lang w:val="en-US" w:eastAsia="pt-PT"/>
+        </w:rPr>
+        <w:br/>
+      </w:r>
+      <w:r>
+        <w:rPr>
+          <w:rFonts w:ascii="Courier New" w:eastAsia="Times New Roman" w:hAnsi="Courier New" w:cs="Courier New"/>
+          <w:color w:val="FF79C6"/>
+          <w:sz w:val="20"/>
+          <w:szCs w:val="20"/>
+          <w:lang w:val="en-US" w:eastAsia="pt-PT"/>
+        </w:rPr>
+        <w:t xml:space="preserve">const </w:t>
+      </w:r>
+      <w:r>
+        <w:rPr>
+          <w:rFonts w:ascii="Courier New" w:eastAsia="Times New Roman" w:hAnsi="Courier New" w:cs="Courier New"/>
+          <w:color w:val="B9BCD1"/>
+          <w:sz w:val="20"/>
+          <w:szCs w:val="20"/>
+          <w:lang w:val="en-US" w:eastAsia="pt-PT"/>
+        </w:rPr>
+        <w:t xml:space="preserve">CABIN_HEIGHT </w:t>
+      </w:r>
+      <w:r>
+        <w:rPr>
+          <w:rFonts w:ascii="Courier New" w:eastAsia="Times New Roman" w:hAnsi="Courier New" w:cs="Courier New"/>
+          <w:color w:val="F8F8F2"/>
+          <w:sz w:val="20"/>
+          <w:szCs w:val="20"/>
+          <w:lang w:val="en-US" w:eastAsia="pt-PT"/>
+        </w:rPr>
+        <w:t>&gt; top cylinder height</w:t>
+      </w:r>
+      <w:r>
+        <w:rPr>
+          <w:rFonts w:ascii="Courier New" w:eastAsia="Times New Roman" w:hAnsi="Courier New" w:cs="Courier New"/>
+          <w:color w:val="F8F8F2"/>
+          <w:sz w:val="20"/>
+          <w:szCs w:val="20"/>
+          <w:lang w:val="en-US" w:eastAsia="pt-PT"/>
+        </w:rPr>
         <w:t>;</w:t>
       </w:r>
       <w:r>
@@ -2178,27 +2179,47 @@
       <w:r>
         <w:rPr>
           <w:rFonts w:ascii="Courier New" w:eastAsia="Times New Roman" w:hAnsi="Courier New" w:cs="Courier New"/>
-          <w:color w:val="98AFFF"/>
-          <w:sz w:val="20"/>
-          <w:szCs w:val="20"/>
-          <w:lang w:val="en-US" w:eastAsia="pt-PT"/>
-        </w:rPr>
-        <w:t>// CABIN</w:t>
-      </w:r>
-      <w:r>
-        <w:rPr>
-          <w:rFonts w:ascii="Courier New" w:eastAsia="Times New Roman" w:hAnsi="Courier New" w:cs="Courier New"/>
-          <w:color w:val="98AFFF"/>
-          <w:sz w:val="20"/>
-          <w:szCs w:val="20"/>
-          <w:lang w:val="en-US" w:eastAsia="pt-PT"/>
-        </w:rPr>
-        <w:t>/TOP CYLINDER</w:t>
-      </w:r>
-      <w:r>
-        <w:rPr>
-          <w:rFonts w:ascii="Courier New" w:eastAsia="Times New Roman" w:hAnsi="Courier New" w:cs="Courier New"/>
-          <w:color w:val="98AFFF"/>
+          <w:color w:val="FF79C6"/>
+          <w:sz w:val="20"/>
+          <w:szCs w:val="20"/>
+          <w:lang w:val="en-US" w:eastAsia="pt-PT"/>
+        </w:rPr>
+        <w:t xml:space="preserve">const </w:t>
+      </w:r>
+      <w:r>
+        <w:rPr>
+          <w:rFonts w:ascii="Courier New" w:eastAsia="Times New Roman" w:hAnsi="Courier New" w:cs="Courier New"/>
+          <w:color w:val="B9BCD1"/>
+          <w:sz w:val="20"/>
+          <w:szCs w:val="20"/>
+          <w:lang w:val="en-US" w:eastAsia="pt-PT"/>
+        </w:rPr>
+        <w:t xml:space="preserve">CABIN_LENGTH_RADIUS </w:t>
+      </w:r>
+      <w:r>
+        <w:rPr>
+          <w:rFonts w:ascii="Courier New" w:eastAsia="Times New Roman" w:hAnsi="Courier New" w:cs="Courier New"/>
+          <w:color w:val="F8F8F2"/>
+          <w:sz w:val="20"/>
+          <w:szCs w:val="20"/>
+          <w:lang w:val="en-US" w:eastAsia="pt-PT"/>
+        </w:rPr>
+        <w:t>&gt; top cylinder radius lengthwise</w:t>
+      </w:r>
+      <w:r>
+        <w:rPr>
+          <w:rFonts w:ascii="Courier New" w:eastAsia="Times New Roman" w:hAnsi="Courier New" w:cs="Courier New"/>
+          <w:color w:val="F8F8F2"/>
+          <w:sz w:val="20"/>
+          <w:szCs w:val="20"/>
+          <w:lang w:val="en-US" w:eastAsia="pt-PT"/>
+        </w:rPr>
+        <w:t>.</w:t>
+      </w:r>
+      <w:r>
+        <w:rPr>
+          <w:rFonts w:ascii="Courier New" w:eastAsia="Times New Roman" w:hAnsi="Courier New" w:cs="Courier New"/>
+          <w:color w:val="F8F8F2"/>
           <w:sz w:val="20"/>
           <w:szCs w:val="20"/>
           <w:lang w:val="en-US" w:eastAsia="pt-PT"/>
@@ -2223,116 +2244,6 @@
           <w:szCs w:val="20"/>
           <w:lang w:val="en-US" w:eastAsia="pt-PT"/>
         </w:rPr>
-        <w:t xml:space="preserve">CABIN_HEIGHT </w:t>
-      </w:r>
-      <w:r>
-        <w:rPr>
-          <w:rFonts w:ascii="Courier New" w:eastAsia="Times New Roman" w:hAnsi="Courier New" w:cs="Courier New"/>
-          <w:color w:val="F8F8F2"/>
-          <w:sz w:val="20"/>
-          <w:szCs w:val="20"/>
-          <w:lang w:val="en-US" w:eastAsia="pt-PT"/>
-        </w:rPr>
-        <w:t>&gt; top cylinder height</w:t>
-      </w:r>
-      <w:r>
-        <w:rPr>
-          <w:rFonts w:ascii="Courier New" w:eastAsia="Times New Roman" w:hAnsi="Courier New" w:cs="Courier New"/>
-          <w:color w:val="F8F8F2"/>
-          <w:sz w:val="20"/>
-          <w:szCs w:val="20"/>
-          <w:lang w:val="en-US" w:eastAsia="pt-PT"/>
-        </w:rPr>
-        <w:t>;</w:t>
-      </w:r>
-      <w:r>
-        <w:rPr>
-          <w:rFonts w:ascii="Courier New" w:eastAsia="Times New Roman" w:hAnsi="Courier New" w:cs="Courier New"/>
-          <w:color w:val="F8F8F2"/>
-          <w:sz w:val="20"/>
-          <w:szCs w:val="20"/>
-          <w:lang w:val="en-US" w:eastAsia="pt-PT"/>
-        </w:rPr>
-        <w:br/>
-      </w:r>
-      <w:r>
-        <w:rPr>
-          <w:rFonts w:ascii="Courier New" w:eastAsia="Times New Roman" w:hAnsi="Courier New" w:cs="Courier New"/>
-          <w:color w:val="FF79C6"/>
-          <w:sz w:val="20"/>
-          <w:szCs w:val="20"/>
-          <w:lang w:val="en-US" w:eastAsia="pt-PT"/>
-        </w:rPr>
-        <w:t xml:space="preserve">const </w:t>
-      </w:r>
-      <w:r>
-        <w:rPr>
-          <w:rFonts w:ascii="Courier New" w:eastAsia="Times New Roman" w:hAnsi="Courier New" w:cs="Courier New"/>
-          <w:color w:val="B9BCD1"/>
-          <w:sz w:val="20"/>
-          <w:szCs w:val="20"/>
-          <w:lang w:val="en-US" w:eastAsia="pt-PT"/>
-        </w:rPr>
-        <w:t xml:space="preserve">CABIN_LENGTH_RADIUS </w:t>
-      </w:r>
-      <w:r>
-        <w:rPr>
-          <w:rFonts w:ascii="Courier New" w:eastAsia="Times New Roman" w:hAnsi="Courier New" w:cs="Courier New"/>
-          <w:color w:val="F8F8F2"/>
-          <w:sz w:val="20"/>
-          <w:szCs w:val="20"/>
-          <w:lang w:val="en-US" w:eastAsia="pt-PT"/>
-        </w:rPr>
-        <w:t xml:space="preserve">&gt; top cylinder </w:t>
-      </w:r>
-      <w:r>
-        <w:rPr>
-          <w:rFonts w:ascii="Courier New" w:eastAsia="Times New Roman" w:hAnsi="Courier New" w:cs="Courier New"/>
-          <w:color w:val="F8F8F2"/>
-          <w:sz w:val="20"/>
-          <w:szCs w:val="20"/>
-          <w:lang w:val="en-US" w:eastAsia="pt-PT"/>
-        </w:rPr>
-        <w:t>radius lengthwise</w:t>
-      </w:r>
-      <w:r>
-        <w:rPr>
-          <w:rFonts w:ascii="Courier New" w:eastAsia="Times New Roman" w:hAnsi="Courier New" w:cs="Courier New"/>
-          <w:color w:val="F8F8F2"/>
-          <w:sz w:val="20"/>
-          <w:szCs w:val="20"/>
-          <w:lang w:val="en-US" w:eastAsia="pt-PT"/>
-        </w:rPr>
-        <w:t>;</w:t>
-      </w:r>
-      <w:r>
-        <w:rPr>
-          <w:rFonts w:ascii="Courier New" w:eastAsia="Times New Roman" w:hAnsi="Courier New" w:cs="Courier New"/>
-          <w:color w:val="F8F8F2"/>
-          <w:sz w:val="20"/>
-          <w:szCs w:val="20"/>
-          <w:lang w:val="en-US" w:eastAsia="pt-PT"/>
-        </w:rPr>
-        <w:br/>
-      </w:r>
-      <w:r>
-        <w:rPr>
-          <w:rFonts w:ascii="Courier New" w:eastAsia="Times New Roman" w:hAnsi="Courier New" w:cs="Courier New"/>
-          <w:color w:val="FF79C6"/>
-          <w:sz w:val="20"/>
-          <w:szCs w:val="20"/>
-          <w:lang w:val="en-US" w:eastAsia="pt-PT"/>
-        </w:rPr>
-        <w:t xml:space="preserve">const </w:t>
-      </w:r>
-      <w:r>
-        <w:rPr>
-          <w:rFonts w:ascii="Courier New" w:eastAsia="Times New Roman" w:hAnsi="Courier New" w:cs="Courier New"/>
-          <w:color w:val="B9BCD1"/>
-          <w:sz w:val="20"/>
-          <w:szCs w:val="20"/>
-          <w:lang w:val="en-US" w:eastAsia="pt-PT"/>
-        </w:rPr>
         <w:t>CABIN_WIDTH_RADIUS</w:t>
       </w:r>
       <w:r>
@@ -2343,27 +2254,7 @@
           <w:szCs w:val="20"/>
           <w:lang w:val="en-US" w:eastAsia="pt-PT"/>
         </w:rPr>
-        <w:t xml:space="preserve"> </w:t>
-      </w:r>
-      <w:r>
-        <w:rPr>
-          <w:rFonts w:ascii="Courier New" w:eastAsia="Times New Roman" w:hAnsi="Courier New" w:cs="Courier New"/>
-          <w:color w:val="F8F8F2"/>
-          <w:sz w:val="20"/>
-          <w:szCs w:val="20"/>
-          <w:lang w:val="en-US" w:eastAsia="pt-PT"/>
-        </w:rPr>
-        <w:t xml:space="preserve">&gt; top cylinder </w:t>
-      </w:r>
-      <w:r>
-        <w:rPr>
-          <w:rFonts w:ascii="Courier New" w:eastAsia="Times New Roman" w:hAnsi="Courier New" w:cs="Courier New"/>
-          <w:color w:val="F8F8F2"/>
-          <w:sz w:val="20"/>
-          <w:szCs w:val="20"/>
-          <w:lang w:val="en-US" w:eastAsia="pt-PT"/>
-        </w:rPr>
-        <w:t xml:space="preserve">radius </w:t>
+        <w:t xml:space="preserve"> &gt; top cylinder radius </w:t>
       </w:r>
       <w:r>
         <w:rPr>
@@ -2677,17 +2568,7 @@
           <w:szCs w:val="20"/>
           <w:lang w:val="en-US" w:eastAsia="pt-PT"/>
         </w:rPr>
-        <w:t>&gt;</w:t>
-      </w:r>
-      <w:r>
-        <w:rPr>
-          <w:rFonts w:ascii="Courier New" w:eastAsia="Times New Roman" w:hAnsi="Courier New" w:cs="Courier New"/>
-          <w:color w:val="F8F8F2"/>
-          <w:sz w:val="20"/>
-          <w:szCs w:val="20"/>
-          <w:lang w:val="en-US" w:eastAsia="pt-PT"/>
-        </w:rPr>
-        <w:t xml:space="preserve"> the width of the platform.</w:t>
+        <w:t>&gt; the width of the platform.</w:t>
       </w:r>
       <w:r>
         <w:rPr>
@@ -2957,17 +2838,7 @@
           <w:szCs w:val="20"/>
           <w:lang w:val="en-US" w:eastAsia="pt-PT"/>
         </w:rPr>
-        <w:t>&gt; y coordinates of the top surface of the cabin</w:t>
-      </w:r>
-      <w:r>
-        <w:rPr>
-          <w:rFonts w:ascii="Courier New" w:eastAsia="Times New Roman" w:hAnsi="Courier New" w:cs="Courier New"/>
-          <w:color w:val="F8F8F2"/>
-          <w:sz w:val="20"/>
-          <w:szCs w:val="20"/>
-          <w:lang w:val="en-US" w:eastAsia="pt-PT"/>
-        </w:rPr>
-        <w:t xml:space="preserve"> (depends on the rim</w:t>
+        <w:t>&gt; y coordinates of the top surface of the cabin (depends on the rim</w:t>
       </w:r>
       <w:r>
         <w:rPr>
@@ -3834,37 +3705,7 @@
           <w:szCs w:val="20"/>
           <w:lang w:val="en-US" w:eastAsia="pt-PT"/>
         </w:rPr>
-        <w:t xml:space="preserve">/ CANNON – </w:t>
-      </w:r>
-      <w:r>
-        <w:rPr>
-          <w:rFonts w:ascii="Courier New" w:eastAsia="Times New Roman" w:hAnsi="Courier New" w:cs="Courier New"/>
-          <w:color w:val="98AFFF"/>
-          <w:sz w:val="20"/>
-          <w:szCs w:val="20"/>
-          <w:lang w:val="en-US" w:eastAsia="pt-PT"/>
-        </w:rPr>
-        <w:t>MUZZLE</w:t>
-      </w:r>
-      <w:r>
-        <w:rPr>
-          <w:rFonts w:ascii="Courier New" w:eastAsia="Times New Roman" w:hAnsi="Courier New" w:cs="Courier New"/>
-          <w:color w:val="98AFFF"/>
-          <w:sz w:val="20"/>
-          <w:szCs w:val="20"/>
-          <w:lang w:val="en-US" w:eastAsia="pt-PT"/>
-        </w:rPr>
-        <w:t xml:space="preserve"> (</w:t>
-      </w:r>
-      <w:r>
-        <w:rPr>
-          <w:rFonts w:ascii="Courier New" w:eastAsia="Times New Roman" w:hAnsi="Courier New" w:cs="Courier New"/>
-          <w:color w:val="98AFFF"/>
-          <w:sz w:val="20"/>
-          <w:szCs w:val="20"/>
-          <w:lang w:val="en-US" w:eastAsia="pt-PT"/>
-        </w:rPr>
-        <w:t>3</w:t>
+        <w:t>/ CANNON – MUZZLE (3</w:t>
       </w:r>
       <w:r>
         <w:rPr>
@@ -3885,17 +3726,7 @@
           <w:szCs w:val="20"/>
           <w:lang w:val="en-US" w:eastAsia="pt-PT"/>
         </w:rPr>
-        <w:t xml:space="preserve"> </w:t>
-      </w:r>
-      <w:r>
-        <w:rPr>
-          <w:rFonts w:ascii="Courier New" w:eastAsia="Times New Roman" w:hAnsi="Courier New" w:cs="Courier New"/>
-          <w:color w:val="98AFFF"/>
-          <w:sz w:val="20"/>
-          <w:szCs w:val="20"/>
-          <w:lang w:val="en-US" w:eastAsia="pt-PT"/>
-        </w:rPr>
-        <w:t>CYLINDER)</w:t>
+        <w:t xml:space="preserve"> CYLINDER)</w:t>
       </w:r>
       <w:r>
         <w:rPr>
@@ -4076,37 +3907,7 @@
           <w:szCs w:val="20"/>
           <w:lang w:val="en-US" w:eastAsia="pt-PT"/>
         </w:rPr>
-        <w:t xml:space="preserve">/ CANNON – </w:t>
-      </w:r>
-      <w:r>
-        <w:rPr>
-          <w:rFonts w:ascii="Courier New" w:eastAsia="Times New Roman" w:hAnsi="Courier New" w:cs="Courier New"/>
-          <w:color w:val="98AFFF"/>
-          <w:sz w:val="20"/>
-          <w:szCs w:val="20"/>
-          <w:lang w:val="en-US" w:eastAsia="pt-PT"/>
-        </w:rPr>
-        <w:t>HOLE</w:t>
-      </w:r>
-      <w:r>
-        <w:rPr>
-          <w:rFonts w:ascii="Courier New" w:eastAsia="Times New Roman" w:hAnsi="Courier New" w:cs="Courier New"/>
-          <w:color w:val="98AFFF"/>
-          <w:sz w:val="20"/>
-          <w:szCs w:val="20"/>
-          <w:lang w:val="en-US" w:eastAsia="pt-PT"/>
-        </w:rPr>
-        <w:t xml:space="preserve"> (</w:t>
-      </w:r>
-      <w:r>
-        <w:rPr>
-          <w:rFonts w:ascii="Courier New" w:eastAsia="Times New Roman" w:hAnsi="Courier New" w:cs="Courier New"/>
-          <w:color w:val="98AFFF"/>
-          <w:sz w:val="20"/>
-          <w:szCs w:val="20"/>
-          <w:lang w:val="en-US" w:eastAsia="pt-PT"/>
-        </w:rPr>
-        <w:t>4</w:t>
+        <w:t>/ CANNON – HOLE (4</w:t>
       </w:r>
       <w:r>
         <w:rPr>
@@ -4127,17 +3928,7 @@
           <w:szCs w:val="20"/>
           <w:lang w:val="en-US" w:eastAsia="pt-PT"/>
         </w:rPr>
-        <w:t xml:space="preserve"> </w:t>
-      </w:r>
-      <w:r>
-        <w:rPr>
-          <w:rFonts w:ascii="Courier New" w:eastAsia="Times New Roman" w:hAnsi="Courier New" w:cs="Courier New"/>
-          <w:color w:val="98AFFF"/>
-          <w:sz w:val="20"/>
-          <w:szCs w:val="20"/>
-          <w:lang w:val="en-US" w:eastAsia="pt-PT"/>
-        </w:rPr>
-        <w:t>CYLINDER)</w:t>
+        <w:t xml:space="preserve"> CYLINDER)</w:t>
       </w:r>
     </w:p>
     <w:p>
@@ -4471,37 +4262,7 @@
           <w:szCs w:val="20"/>
           <w:lang w:val="en-US" w:eastAsia="pt-PT"/>
         </w:rPr>
-        <w:t xml:space="preserve">&gt; </w:t>
-      </w:r>
-      <w:r>
-        <w:rPr>
-          <w:rFonts w:ascii="Courier New" w:eastAsia="Times New Roman" w:hAnsi="Courier New" w:cs="Courier New"/>
-          <w:color w:val="F8F8F2"/>
-          <w:sz w:val="20"/>
-          <w:szCs w:val="20"/>
-          <w:lang w:val="en-US" w:eastAsia="pt-PT"/>
-        </w:rPr>
-        <w:t xml:space="preserve">current </w:t>
-      </w:r>
-      <w:r>
-        <w:rPr>
-          <w:rFonts w:ascii="Courier New" w:eastAsia="Times New Roman" w:hAnsi="Courier New" w:cs="Courier New"/>
-          <w:color w:val="F8F8F2"/>
-          <w:sz w:val="20"/>
-          <w:szCs w:val="20"/>
-          <w:lang w:val="en-US" w:eastAsia="pt-PT"/>
-        </w:rPr>
-        <w:t>vertical</w:t>
-      </w:r>
-      <w:r>
-        <w:rPr>
-          <w:rFonts w:ascii="Courier New" w:eastAsia="Times New Roman" w:hAnsi="Courier New" w:cs="Courier New"/>
-          <w:color w:val="F8F8F2"/>
-          <w:sz w:val="20"/>
-          <w:szCs w:val="20"/>
-          <w:lang w:val="en-US" w:eastAsia="pt-PT"/>
-        </w:rPr>
-        <w:t xml:space="preserve"> rotation of cannon.</w:t>
+        <w:t>&gt; current vertical rotation of cannon.</w:t>
       </w:r>
       <w:r>
         <w:rPr>
@@ -5166,6 +4927,37 @@
         </w:rPr>
         <w:t>)</w:t>
       </w:r>
+    </w:p>
+    <w:p>
+      <w:pPr>
+        <w:shd w:val="clear" w:color="auto" w:fill="282A36"/>
+        <w:tabs>
+          <w:tab w:val="left" w:pos="916"/>
+          <w:tab w:val="left" w:pos="1832"/>
+          <w:tab w:val="left" w:pos="2748"/>
+          <w:tab w:val="left" w:pos="3664"/>
+          <w:tab w:val="left" w:pos="4580"/>
+          <w:tab w:val="left" w:pos="5496"/>
+          <w:tab w:val="left" w:pos="6412"/>
+          <w:tab w:val="left" w:pos="7328"/>
+          <w:tab w:val="left" w:pos="8244"/>
+          <w:tab w:val="left" w:pos="9160"/>
+          <w:tab w:val="left" w:pos="10076"/>
+          <w:tab w:val="left" w:pos="10992"/>
+          <w:tab w:val="left" w:pos="11908"/>
+          <w:tab w:val="left" w:pos="12824"/>
+          <w:tab w:val="left" w:pos="13740"/>
+          <w:tab w:val="left" w:pos="14656"/>
+        </w:tabs>
+        <w:spacing w:after="0" w:line="240" w:lineRule="auto"/>
+        <w:rPr>
+          <w:rFonts w:ascii="Courier New" w:eastAsia="Times New Roman" w:hAnsi="Courier New" w:cs="Courier New"/>
+          <w:color w:val="F8F8F2"/>
+          <w:sz w:val="20"/>
+          <w:szCs w:val="20"/>
+          <w:lang w:val="en-US" w:eastAsia="pt-PT"/>
+        </w:rPr>
+      </w:pPr>
     </w:p>
     <w:p>
       <w:pPr>
@@ -5648,6 +5440,7 @@
   <w:style w:type="character" w:default="1" w:styleId="Tipodeletrapredefinidodopargrafo">
     <w:name w:val="Default Paragraph Font"/>
     <w:uiPriority w:val="1"/>
+    <w:semiHidden/>
     <w:unhideWhenUsed/>
   </w:style>
   <w:style w:type="table" w:default="1" w:styleId="Tabelanormal">

</xml_diff>